<commit_message>
adding mancala 3, 4, 5, and 6
</commit_message>
<xml_diff>
--- a/mancala.docx
+++ b/mancala.docx
@@ -2332,18 +2332,33 @@
         <w:keepLines/>
       </w:pPr>
       <w:r>
+        <w:rPr>
+          <w:highlight w:val="yellow"/>
+        </w:rPr>
         <w:t>Mancala</w:t>
       </w:r>
       <w:r>
+        <w:rPr>
+          <w:highlight w:val="yellow"/>
+        </w:rPr>
         <w:t xml:space="preserve"> </w:t>
       </w:r>
       <w:r>
+        <w:rPr>
+          <w:highlight w:val="yellow"/>
+        </w:rPr>
         <w:t xml:space="preserve">Part </w:t>
       </w:r>
       <w:r>
+        <w:rPr>
+          <w:highlight w:val="yellow"/>
+        </w:rPr>
         <w:t>6</w:t>
       </w:r>
       <w:r>
+        <w:rPr>
+          <w:highlight w:val="yellow"/>
+        </w:rPr>
         <w:t>:</w:t>
       </w:r>
     </w:p>
@@ -2352,6 +2367,7 @@
         <w:keepNext/>
         <w:keepLines/>
       </w:pPr>
+      <w:bookmarkStart w:id="0" w:name="_GoBack"/>
       <w:r>
         <w:t>Write a function</w:t>
       </w:r>
@@ -2450,6 +2466,7 @@
         <w:t>of the winner.</w:t>
       </w:r>
     </w:p>
+    <w:bookmarkEnd w:id="0"/>
     <w:p/>
     <w:p>
       <w:pPr>
@@ -2536,12 +2553,7 @@
         <w:t xml:space="preserve">the bin </w:t>
       </w:r>
       <w:r>
-        <w:t>i</w:t>
-      </w:r>
-      <w:bookmarkStart w:id="0" w:name="_GoBack"/>
-      <w:bookmarkEnd w:id="0"/>
-      <w:r>
-        <w:t xml:space="preserve">s one of the specific player middle bins (not the end bin) and </w:t>
+        <w:t xml:space="preserve">is one of the specific player middle bins (not the end bin) and </w:t>
       </w:r>
       <w:r>
         <w:t xml:space="preserve">there are beads in the </w:t>
@@ -3643,6 +3655,7 @@
     <w:lsdException w:name="HTML Sample" w:semiHidden="1" w:unhideWhenUsed="1"/>
     <w:lsdException w:name="HTML Typewriter" w:semiHidden="1" w:unhideWhenUsed="1"/>
     <w:lsdException w:name="HTML Variable" w:semiHidden="1" w:unhideWhenUsed="1"/>
+    <w:lsdException w:name="Normal Table" w:semiHidden="1" w:unhideWhenUsed="1"/>
     <w:lsdException w:name="annotation subject" w:semiHidden="1" w:unhideWhenUsed="1"/>
     <w:lsdException w:name="No List" w:semiHidden="1" w:unhideWhenUsed="1"/>
     <w:lsdException w:name="Outline List 1" w:semiHidden="1" w:unhideWhenUsed="1"/>
@@ -3688,8 +3701,10 @@
     <w:lsdException w:name="Table Subtle 1" w:semiHidden="1" w:unhideWhenUsed="1"/>
     <w:lsdException w:name="Table Subtle 2" w:semiHidden="1" w:unhideWhenUsed="1"/>
     <w:lsdException w:name="Table Web 1" w:semiHidden="1" w:unhideWhenUsed="1"/>
+    <w:lsdException w:name="Table Web 2" w:semiHidden="1" w:unhideWhenUsed="1"/>
     <w:lsdException w:name="Table Web 3" w:semiHidden="1" w:unhideWhenUsed="1"/>
     <w:lsdException w:name="Balloon Text" w:semiHidden="1" w:unhideWhenUsed="1"/>
+    <w:lsdException w:name="Table Theme" w:semiHidden="1" w:unhideWhenUsed="1"/>
     <w:lsdException w:name="Placeholder Text" w:semiHidden="1" w:uiPriority="99"/>
     <w:lsdException w:name="No Spacing" w:uiPriority="1" w:qFormat="1"/>
     <w:lsdException w:name="Light Shading" w:uiPriority="60"/>

</xml_diff>